<commit_message>
exp_01 new unique turker
</commit_message>
<xml_diff>
--- a/or/discourse_function_annotation/annotation_manual.docx
+++ b/or/discourse_function_annotation/annotation_manual.docx
@@ -10471,13 +10471,7 @@
         <w:rPr>
           <w:rFonts w:ascii="Times New Roman" w:hAnsi="Times New Roman" w:cs="Times New Roman"/>
         </w:rPr>
-        <w:t xml:space="preserve"> or talk</w:t>
-      </w:r>
-      <w:r>
-        <w:rPr>
-          <w:rFonts w:ascii="Times New Roman" w:hAnsi="Times New Roman" w:cs="Times New Roman"/>
-        </w:rPr>
-        <w:t xml:space="preserve"> on the phone </w:t>
+        <w:t xml:space="preserve"> or talk on the phone </w:t>
       </w:r>
       <w:proofErr w:type="spellStart"/>
       <w:r>
@@ -10642,13 +10636,7 @@
         <w:rPr>
           <w:rFonts w:ascii="Times New Roman" w:hAnsi="Times New Roman" w:cs="Times New Roman"/>
         </w:rPr>
-        <w:t xml:space="preserve"> </w:t>
-      </w:r>
-      <w:r>
-        <w:rPr>
-          <w:rFonts w:ascii="Times New Roman" w:hAnsi="Times New Roman" w:cs="Times New Roman"/>
-        </w:rPr>
-        <w:t>”</w:t>
+        <w:t xml:space="preserve"> ”</w:t>
       </w:r>
     </w:p>
     <w:p>
@@ -10707,8 +10695,6 @@
       <w:r>
         <w:t>, barely/hardly any, impossible, unlikely, improbably, never, rarely, infrequently, nobody, hardly/barely, anyone</w:t>
       </w:r>
-      <w:bookmarkStart w:id="0" w:name="_GoBack"/>
-      <w:bookmarkEnd w:id="0"/>
     </w:p>
     <w:p>
       <w:pPr>
@@ -10717,10 +10703,7 @@
       </w:pPr>
       <w:r>
         <w:lastRenderedPageBreak/>
-        <w:t>Examples</w:t>
-      </w:r>
-      <w:r>
-        <w:t>:</w:t>
+        <w:t>Examples:</w:t>
       </w:r>
     </w:p>
     <w:p>
@@ -11042,13 +11025,7 @@
         <w:rPr>
           <w:b/>
         </w:rPr>
-        <w:t>Existential</w:t>
-      </w:r>
-      <w:r>
-        <w:rPr>
-          <w:b/>
-        </w:rPr>
-        <w:t xml:space="preserve"> quantifier: </w:t>
+        <w:t xml:space="preserve">Existential quantifier: </w:t>
       </w:r>
       <w:r>
         <w:rPr>
@@ -11471,13 +11448,7 @@
         <w:rPr>
           <w:rFonts w:ascii="Times New Roman" w:hAnsi="Times New Roman" w:cs="Times New Roman"/>
         </w:rPr>
-        <w:t xml:space="preserve"> place</w:t>
-      </w:r>
-      <w:r>
-        <w:rPr>
-          <w:rFonts w:ascii="Times New Roman" w:hAnsi="Times New Roman" w:cs="Times New Roman"/>
-        </w:rPr>
-        <w:t>.</w:t>
+        <w:t xml:space="preserve"> place.</w:t>
       </w:r>
       <w:r>
         <w:rPr>
@@ -11511,13 +11482,7 @@
         <w:rPr>
           <w:b/>
         </w:rPr>
-        <w:t>Embedding Predicate:</w:t>
-      </w:r>
-      <w:r>
-        <w:rPr>
-          <w:b/>
-        </w:rPr>
-        <w:t xml:space="preserve"> </w:t>
+        <w:t xml:space="preserve">Embedding Predicate: </w:t>
       </w:r>
       <w:r>
         <w:rPr>
@@ -11536,7 +11501,12 @@
         <w:ind w:left="708"/>
       </w:pPr>
       <w:r>
-        <w:t>say, mention, shout, declare, announce, remark, hear, doubt, deny</w:t>
+        <w:t>say, mention, shout, declare, a</w:t>
+      </w:r>
+      <w:bookmarkStart w:id="0" w:name="_GoBack"/>
+      <w:bookmarkEnd w:id="0"/>
+      <w:r>
+        <w:t>nnounce, remark, hear, doubt, deny</w:t>
       </w:r>
     </w:p>
     <w:p>
@@ -12238,13 +12208,7 @@
         <w:rPr>
           <w:rFonts w:ascii="Times New Roman" w:hAnsi="Times New Roman" w:cs="Times New Roman"/>
         </w:rPr>
-        <w:t xml:space="preserve">  </w:t>
-      </w:r>
-      <w:r>
-        <w:rPr>
-          <w:rFonts w:ascii="Times New Roman" w:hAnsi="Times New Roman" w:cs="Times New Roman"/>
-        </w:rPr>
-        <w:t>a</w:t>
+        <w:t xml:space="preserve">  a</w:t>
       </w:r>
       <w:proofErr w:type="gramEnd"/>
       <w:r>
@@ -12369,10 +12333,7 @@
         <w:jc w:val="both"/>
       </w:pPr>
       <w:r>
-        <w:t>E</w:t>
-      </w:r>
-      <w:r>
-        <w:t>xamples:</w:t>
+        <w:t>Examples:</w:t>
       </w:r>
     </w:p>
     <w:p>
@@ -12491,9 +12452,55 @@
       <w:pPr>
         <w:pStyle w:val="Heading1"/>
         <w:rPr>
+          <w:highlight w:val="yellow"/>
           <w:lang w:val="en-US"/>
         </w:rPr>
       </w:pPr>
+      <w:r>
+        <w:rPr>
+          <w:highlight w:val="yellow"/>
+          <w:lang w:val="en-US"/>
+        </w:rPr>
+        <w:t xml:space="preserve">Not annotate for only, just, negative polarity items (have ex: </w:t>
+      </w:r>
+      <w:proofErr w:type="spellStart"/>
+      <w:proofErr w:type="gramStart"/>
+      <w:r>
+        <w:rPr>
+          <w:highlight w:val="yellow"/>
+          <w:lang w:val="en-US"/>
+        </w:rPr>
+        <w:t>any,ever</w:t>
+      </w:r>
+      <w:proofErr w:type="spellEnd"/>
+      <w:proofErr w:type="gramEnd"/>
+      <w:r>
+        <w:rPr>
+          <w:highlight w:val="yellow"/>
+          <w:lang w:val="en-US"/>
+        </w:rPr>
+        <w:t>), no existential constructions(there are/is)..</w:t>
+      </w:r>
+    </w:p>
+    <w:p>
+      <w:pPr>
+        <w:rPr>
+          <w:lang w:eastAsia="zh-CN"/>
+        </w:rPr>
+      </w:pPr>
+    </w:p>
+    <w:p>
+      <w:pPr>
+        <w:rPr>
+          <w:lang w:eastAsia="zh-CN"/>
+        </w:rPr>
+      </w:pPr>
+      <w:r>
+        <w:rPr>
+          <w:lang w:eastAsia="zh-CN"/>
+        </w:rPr>
+        <w:t>You know, I guess -</w:t>
+      </w:r>
     </w:p>
     <w:p>
       <w:pPr>
@@ -12864,6 +12871,7 @@
         <w:jc w:val="both"/>
       </w:pPr>
       <w:r>
+        <w:lastRenderedPageBreak/>
         <w:tab/>
       </w:r>
       <w:r>
@@ -12903,7 +12911,6 @@
         <w:jc w:val="both"/>
       </w:pPr>
       <w:r>
-        <w:lastRenderedPageBreak/>
         <w:tab/>
       </w:r>
       <w:r>
@@ -13750,7 +13757,6 @@
         <w:t xml:space="preserve"> states to the </w:t>
       </w:r>
       <w:proofErr w:type="spellStart"/>
-      <w:proofErr w:type="gramStart"/>
       <w:r>
         <w:rPr>
           <w:rFonts w:ascii="Times New Roman" w:hAnsi="Times New Roman" w:cs="Times New Roman"/>
@@ -13758,7 +13764,6 @@
         <w:t>discourse</w:t>
       </w:r>
       <w:proofErr w:type="spellEnd"/>
-      <w:proofErr w:type="gramEnd"/>
       <w:r>
         <w:rPr>
           <w:rFonts w:ascii="Times New Roman" w:hAnsi="Times New Roman" w:cs="Times New Roman"/>
@@ -14269,6 +14274,7 @@
         <w:rPr>
           <w:rFonts w:ascii="Times New Roman" w:hAnsi="Times New Roman" w:cs="Times New Roman"/>
         </w:rPr>
+        <w:lastRenderedPageBreak/>
         <w:t xml:space="preserve">John has </w:t>
       </w:r>
       <w:proofErr w:type="spellStart"/>

</xml_diff>